<commit_message>
March 2023 newsletter almost ready for publish
</commit_message>
<xml_diff>
--- a/samples/AppInsights/News/2023-02-01-Whats new in Dynamics 365 Business Central telemetry - February 2023.docx
+++ b/samples/AppInsights/News/2023-02-01-Whats new in Dynamics 365 Business Central telemetry - February 2023.docx
@@ -420,8 +420,16 @@
         <w:rPr>
           <w:lang w:val="en-GB" w:eastAsia="en-DK"/>
         </w:rPr>
-        <w:t xml:space="preserve"> things without the need to visit the reports daily and note down changes in numbers? A prime example of this is when driving down errors before, during, and after go-live. The Error report has a dashboard that you can use to see all error metrics across all error types</w:t>
-      </w:r>
+        <w:t xml:space="preserve"> things without the need to visit the reports daily and note down changes in numbers? A prime example of this is when driving down errors before, during, and after go-live. The Error report has a dashboard that you can use to see all error metrics across all error </w:t>
+      </w:r>
+      <w:proofErr w:type="gramStart"/>
+      <w:r>
+        <w:rPr>
+          <w:lang w:val="en-GB" w:eastAsia="en-DK"/>
+        </w:rPr>
+        <w:t>types</w:t>
+      </w:r>
+      <w:proofErr w:type="gramEnd"/>
     </w:p>
     <w:p>
       <w:pPr>
@@ -752,14 +760,42 @@
         <w:rPr>
           <w:lang w:val="en-US" w:eastAsia="en-DK"/>
         </w:rPr>
-        <w:t xml:space="preserve"> and come back. Since the Power BI apps refresh data every night (by default), you can actually see the values of the KPI over time on the scorecard:</w:t>
-      </w:r>
-    </w:p>
-    <w:p>
-      <w:pPr>
+        <w:t xml:space="preserve"> and </w:t>
+      </w:r>
+      <w:proofErr w:type="gramStart"/>
+      <w:r>
         <w:rPr>
           <w:lang w:val="en-US" w:eastAsia="en-DK"/>
         </w:rPr>
+        <w:t>come</w:t>
+      </w:r>
+      <w:proofErr w:type="gramEnd"/>
+      <w:r>
+        <w:rPr>
+          <w:lang w:val="en-US" w:eastAsia="en-DK"/>
+        </w:rPr>
+        <w:t xml:space="preserve"> back. Since the Power BI apps refresh data every night (by default), you can </w:t>
+      </w:r>
+      <w:proofErr w:type="gramStart"/>
+      <w:r>
+        <w:rPr>
+          <w:lang w:val="en-US" w:eastAsia="en-DK"/>
+        </w:rPr>
+        <w:t>actually see</w:t>
+      </w:r>
+      <w:proofErr w:type="gramEnd"/>
+      <w:r>
+        <w:rPr>
+          <w:lang w:val="en-US" w:eastAsia="en-DK"/>
+        </w:rPr>
+        <w:t xml:space="preserve"> the values of the KPI over time on the scorecard:</w:t>
+      </w:r>
+    </w:p>
+    <w:p>
+      <w:pPr>
+        <w:rPr>
+          <w:lang w:val="en-US" w:eastAsia="en-DK"/>
+        </w:rPr>
       </w:pPr>
       <w:r>
         <w:rPr>
@@ -888,7 +924,7 @@
           <w:lang w:val="en-GB" w:eastAsia="en-DK"/>
         </w:rPr>
       </w:pPr>
-      <w:hyperlink r:id="rId5" w:history="1">
+      <w:hyperlink r:id="rId5" w:anchor="what-power-point-presentations-are-available" w:history="1">
         <w:r>
           <w:rPr>
             <w:rStyle w:val="Hyperlink"/>
@@ -1019,7 +1055,7 @@
           <w:lang w:val="en-US"/>
         </w:rPr>
       </w:pPr>
-      <w:hyperlink r:id="rId6" w:history="1">
+      <w:hyperlink r:id="rId6" w:anchor=":~:text=What%E2%80%99s%20really%20going%20on%3F%20Using%20telemetry%20to%20deliver%20data%2Ddriven%20product%20insights" w:history="1">
         <w:r>
           <w:rPr>
             <w:rStyle w:val="Hyperlink"/>
@@ -1052,19 +1088,7 @@
         <w:rPr>
           <w:lang w:val="en-US"/>
         </w:rPr>
-        <w:t xml:space="preserve">One thing that Niall does not mention is Feature Telemetry. This is the system layer module that the AL developers within Microsoft use to instrument our features in the base app and in the system application. But from where I sit, Microsoft is just a YAIASV (yet another ISV), so of course the </w:t>
-      </w:r>
-      <w:r>
-        <w:rPr>
-          <w:lang w:val="en-US"/>
-        </w:rPr>
-        <w:t>Feature Telemetry</w:t>
-      </w:r>
-      <w:r>
-        <w:rPr>
-          <w:lang w:val="en-US"/>
-        </w:rPr>
-        <w:t xml:space="preserve"> module has been designed to support all ISVs out there. Curious? Go here to learn more</w:t>
+        <w:t>One thing that Niall does not mention is Feature Telemetry. This is the system layer module that the AL developers within Microsoft use to instrument our features in the base app and in the system application. But from where I sit, Microsoft is just a YAIASV (yet another ISV), so of course the Feature Telemetry module has been designed to support all ISVs out there. Curious? Go here to learn more</w:t>
       </w:r>
       <w:r>
         <w:rPr>
@@ -1098,6 +1122,123 @@
     <w:p>
       <w:pPr>
         <w:rPr>
+          <w:b/>
+          <w:bCs/>
+          <w:lang w:val="en-US"/>
+        </w:rPr>
+      </w:pPr>
+      <w:r>
+        <w:rPr>
+          <w:b/>
+          <w:bCs/>
+          <w:lang w:val="en-US"/>
+        </w:rPr>
+        <w:t xml:space="preserve">Navigation in the Power BI </w:t>
+      </w:r>
+      <w:proofErr w:type="gramStart"/>
+      <w:r>
+        <w:rPr>
+          <w:b/>
+          <w:bCs/>
+          <w:lang w:val="en-US"/>
+        </w:rPr>
+        <w:t>reports</w:t>
+      </w:r>
+      <w:proofErr w:type="gramEnd"/>
+    </w:p>
+    <w:p>
+      <w:pPr>
+        <w:rPr>
+          <w:lang w:val="en-US"/>
+        </w:rPr>
+      </w:pPr>
+      <w:r>
+        <w:rPr>
+          <w:lang w:val="en-US"/>
+        </w:rPr>
+        <w:t xml:space="preserve">Are you frustrated when using the Power BI reports? When you click a row in one visual and then want to drill further into data by clicking in another visual, then </w:t>
+      </w:r>
+      <w:proofErr w:type="gramStart"/>
+      <w:r>
+        <w:rPr>
+          <w:lang w:val="en-US"/>
+        </w:rPr>
+        <w:t>you</w:t>
+      </w:r>
+      <w:proofErr w:type="gramEnd"/>
+      <w:r>
+        <w:rPr>
+          <w:lang w:val="en-US"/>
+        </w:rPr>
+        <w:t xml:space="preserve"> first click-choice disappears? Well, I have news for you… You can either use filters (in the filter pane on the right), then this does not happen. </w:t>
+      </w:r>
+      <w:proofErr w:type="gramStart"/>
+      <w:r>
+        <w:rPr>
+          <w:lang w:val="en-US"/>
+        </w:rPr>
+        <w:t>Or,</w:t>
+      </w:r>
+      <w:proofErr w:type="gramEnd"/>
+      <w:r>
+        <w:rPr>
+          <w:lang w:val="en-US"/>
+        </w:rPr>
+        <w:t xml:space="preserve"> you can simply use </w:t>
+      </w:r>
+      <w:proofErr w:type="spellStart"/>
+      <w:r>
+        <w:rPr>
+          <w:lang w:val="en-US"/>
+        </w:rPr>
+        <w:t>CTRL+click</w:t>
+      </w:r>
+      <w:proofErr w:type="spellEnd"/>
+      <w:r>
+        <w:rPr>
+          <w:lang w:val="en-US"/>
+        </w:rPr>
+        <w:t xml:space="preserve"> to keep the original click-filters, when analyzing things further. </w:t>
+      </w:r>
+    </w:p>
+    <w:p>
+      <w:pPr>
+        <w:rPr>
+          <w:lang w:val="en-US"/>
+        </w:rPr>
+      </w:pPr>
+      <w:r>
+        <w:rPr>
+          <w:lang w:val="en-US"/>
+        </w:rPr>
+        <w:t xml:space="preserve">Read more about how you can be more productive with Power BI reports here: </w:t>
+      </w:r>
+      <w:hyperlink r:id="rId8" w:history="1">
+        <w:r>
+          <w:rPr>
+            <w:rStyle w:val="Hyperlink"/>
+            <w:lang w:val="en-US"/>
+          </w:rPr>
+          <w:t>https://learn.microsoft.com/en-us/power-bi/create-reports/desktop-multi-select#select-multiple-data-points-in-a-visual</w:t>
+        </w:r>
+      </w:hyperlink>
+      <w:r>
+        <w:rPr>
+          <w:lang w:val="en-US"/>
+        </w:rPr>
+        <w:t xml:space="preserve"> </w:t>
+      </w:r>
+    </w:p>
+    <w:p>
+      <w:pPr>
+        <w:rPr>
+          <w:lang w:val="en-US"/>
+        </w:rPr>
+      </w:pPr>
+    </w:p>
+    <w:p>
+      <w:pPr>
+        <w:rPr>
           <w:lang w:val="en-GB" w:eastAsia="en-DK"/>
         </w:rPr>
       </w:pPr>
@@ -1169,7 +1310,7 @@
           <w:color w:val="000000"/>
         </w:rPr>
       </w:pPr>
-      <w:hyperlink r:id="rId8" w:history="1">
+      <w:hyperlink r:id="rId9" w:history="1">
         <w:r>
           <w:rPr>
             <w:rStyle w:val="Hyperlink"/>
@@ -1200,7 +1341,7 @@
           <w:color w:val="000000"/>
         </w:rPr>
       </w:pPr>
-      <w:hyperlink r:id="rId9" w:history="1">
+      <w:hyperlink r:id="rId10" w:history="1">
         <w:r>
           <w:rPr>
             <w:rStyle w:val="Hyperlink"/>
@@ -1520,6 +1661,7 @@
         <w:rPr>
           <w:lang w:val="en-GB" w:eastAsia="en-DK"/>
         </w:rPr>
+        <w:lastRenderedPageBreak/>
         <w:t xml:space="preserve">On page 'Clients', changed 'Browser statistics' visual to a </w:t>
       </w:r>
       <w:proofErr w:type="gramStart"/>
@@ -1664,7 +1806,6 @@
         <w:rPr>
           <w:lang w:val="en-GB" w:eastAsia="en-DK"/>
         </w:rPr>
-        <w:lastRenderedPageBreak/>
         <w:t>Dataset</w:t>
       </w:r>
     </w:p>
@@ -1761,7 +1902,19 @@
         <w:rPr>
           <w:lang w:val="en-GB" w:eastAsia="en-DK"/>
         </w:rPr>
-        <w:t>) into its own table. This will allow the app to load more pageview data (for bigger telemetry databases).</w:t>
+        <w:t xml:space="preserve">) into its own table. This will allow the app to load more </w:t>
+      </w:r>
+      <w:r>
+        <w:rPr>
+          <w:lang w:val="en-GB" w:eastAsia="en-DK"/>
+        </w:rPr>
+        <w:t xml:space="preserve">report </w:t>
+      </w:r>
+      <w:r>
+        <w:rPr>
+          <w:lang w:val="en-GB" w:eastAsia="en-DK"/>
+        </w:rPr>
+        <w:t>data (for bigger telemetry databases).</w:t>
       </w:r>
     </w:p>
     <w:p>
@@ -2026,6 +2179,7 @@
           <w:bCs/>
           <w:lang w:val="en-GB" w:eastAsia="en-DK"/>
         </w:rPr>
+        <w:lastRenderedPageBreak/>
         <w:t>New signal/updates</w:t>
       </w:r>
     </w:p>
@@ -2194,17 +2348,7 @@
           <w:szCs w:val="21"/>
           <w:lang w:val="en-US"/>
         </w:rPr>
-        <w:t>(event RT00</w:t>
-      </w:r>
-      <w:r>
-        <w:rPr>
-          <w:rFonts w:ascii="Segoe UI" w:hAnsi="Segoe UI" w:cs="Segoe UI"/>
-          <w:color w:val="24292F"/>
-          <w:sz w:val="21"/>
-          <w:szCs w:val="21"/>
-          <w:lang w:val="en-US"/>
-        </w:rPr>
-        <w:t xml:space="preserve">08) </w:t>
+        <w:t xml:space="preserve">(event RT0008) </w:t>
       </w:r>
       <w:r>
         <w:rPr>
@@ -2297,13 +2441,7 @@
         <w:rPr>
           <w:lang w:val="en-GB" w:eastAsia="en-DK"/>
         </w:rPr>
-        <w:t xml:space="preserve">will include </w:t>
-      </w:r>
-      <w:r>
-        <w:rPr>
-          <w:lang w:val="en-GB" w:eastAsia="en-DK"/>
-        </w:rPr>
-        <w:t xml:space="preserve">details on SQL operations </w:t>
+        <w:t xml:space="preserve">will include details on SQL operations </w:t>
       </w:r>
       <w:r>
         <w:rPr>
@@ -2313,27 +2451,7 @@
           <w:szCs w:val="21"/>
           <w:lang w:val="en-US"/>
         </w:rPr>
-        <w:t>in the custom dimension</w:t>
-      </w:r>
-      <w:r>
-        <w:rPr>
-          <w:rFonts w:ascii="Segoe UI" w:hAnsi="Segoe UI" w:cs="Segoe UI"/>
-          <w:color w:val="24292F"/>
-          <w:sz w:val="21"/>
-          <w:szCs w:val="21"/>
-          <w:lang w:val="en-US"/>
-        </w:rPr>
-        <w:t>s</w:t>
-      </w:r>
-      <w:r>
-        <w:rPr>
-          <w:rFonts w:ascii="Segoe UI" w:hAnsi="Segoe UI" w:cs="Segoe UI"/>
-          <w:color w:val="24292F"/>
-          <w:sz w:val="21"/>
-          <w:szCs w:val="21"/>
-          <w:lang w:val="en-US"/>
-        </w:rPr>
-        <w:t xml:space="preserve"> </w:t>
+        <w:t xml:space="preserve">in the custom dimensions </w:t>
       </w:r>
       <w:proofErr w:type="spellStart"/>
       <w:r>
@@ -2536,10 +2654,9 @@
         <w:rPr>
           <w:lang w:val="en-GB" w:eastAsia="en-DK"/>
         </w:rPr>
-        <w:lastRenderedPageBreak/>
         <w:t xml:space="preserve">KQL samples have already been updated, see </w:t>
       </w:r>
-      <w:hyperlink r:id="rId10" w:history="1">
+      <w:hyperlink r:id="rId11" w:history="1">
         <w:proofErr w:type="spellStart"/>
         <w:r>
           <w:rPr>
@@ -2633,6 +2750,141 @@
     </w:p>
     <w:p>
       <w:pPr>
+        <w:pStyle w:val="NormalWeb"/>
+        <w:shd w:val="clear" w:color="auto" w:fill="FFFFFF"/>
+        <w:spacing w:before="0" w:beforeAutospacing="0" w:after="240" w:afterAutospacing="0"/>
+        <w:rPr>
+          <w:rFonts w:ascii="Segoe UI" w:hAnsi="Segoe UI" w:cs="Segoe UI"/>
+          <w:b/>
+          <w:bCs/>
+          <w:color w:val="24292F"/>
+          <w:sz w:val="21"/>
+          <w:szCs w:val="21"/>
+          <w:lang w:val="en-US"/>
+        </w:rPr>
+      </w:pPr>
+      <w:r>
+        <w:rPr>
+          <w:rFonts w:ascii="Segoe UI" w:hAnsi="Segoe UI" w:cs="Segoe UI"/>
+          <w:b/>
+          <w:bCs/>
+          <w:color w:val="24292F"/>
+          <w:sz w:val="21"/>
+          <w:szCs w:val="21"/>
+          <w:lang w:val="en-US"/>
+        </w:rPr>
+        <w:t>Coming in 21.3</w:t>
+      </w:r>
+    </w:p>
+    <w:p>
+      <w:pPr>
+        <w:pStyle w:val="NormalWeb"/>
+        <w:shd w:val="clear" w:color="auto" w:fill="FFFFFF"/>
+        <w:spacing w:before="0" w:beforeAutospacing="0" w:after="240" w:afterAutospacing="0"/>
+        <w:rPr>
+          <w:rFonts w:ascii="Segoe UI" w:hAnsi="Segoe UI" w:cs="Segoe UI"/>
+          <w:color w:val="24292F"/>
+          <w:sz w:val="21"/>
+          <w:szCs w:val="21"/>
+          <w:lang w:val="en-US"/>
+        </w:rPr>
+      </w:pPr>
+      <w:r>
+        <w:rPr>
+          <w:rFonts w:ascii="Segoe UI" w:hAnsi="Segoe UI" w:cs="Segoe UI"/>
+          <w:color w:val="24292F"/>
+          <w:sz w:val="21"/>
+          <w:szCs w:val="21"/>
+          <w:lang w:val="en-US"/>
+        </w:rPr>
+        <w:t xml:space="preserve">AL stack trace added </w:t>
+      </w:r>
+      <w:r>
+        <w:rPr>
+          <w:rFonts w:ascii="Segoe UI" w:hAnsi="Segoe UI" w:cs="Segoe UI"/>
+          <w:color w:val="24292F"/>
+          <w:sz w:val="21"/>
+          <w:szCs w:val="21"/>
+          <w:lang w:val="en-US"/>
+        </w:rPr>
+        <w:t xml:space="preserve">as a custom dimension </w:t>
+      </w:r>
+      <w:r>
+        <w:rPr>
+          <w:rFonts w:ascii="Segoe UI" w:hAnsi="Segoe UI" w:cs="Segoe UI"/>
+          <w:color w:val="24292F"/>
+          <w:sz w:val="21"/>
+          <w:szCs w:val="21"/>
+          <w:lang w:val="en-US"/>
+        </w:rPr>
+        <w:t>to job queue error signal</w:t>
+      </w:r>
+      <w:r>
+        <w:rPr>
+          <w:rFonts w:ascii="Segoe UI" w:hAnsi="Segoe UI" w:cs="Segoe UI"/>
+          <w:color w:val="24292F"/>
+          <w:sz w:val="21"/>
+          <w:szCs w:val="21"/>
+          <w:lang w:val="en-US"/>
+        </w:rPr>
+        <w:t>.</w:t>
+      </w:r>
+    </w:p>
+    <w:p>
+      <w:pPr>
+        <w:pStyle w:val="NormalWeb"/>
+        <w:shd w:val="clear" w:color="auto" w:fill="FFFFFF"/>
+        <w:spacing w:before="0" w:beforeAutospacing="0" w:after="240" w:afterAutospacing="0"/>
+        <w:rPr>
+          <w:rFonts w:ascii="Segoe UI" w:hAnsi="Segoe UI" w:cs="Segoe UI"/>
+          <w:color w:val="24292F"/>
+          <w:sz w:val="21"/>
+          <w:szCs w:val="21"/>
+          <w:lang w:val="en-US"/>
+        </w:rPr>
+      </w:pPr>
+      <w:r>
+        <w:rPr>
+          <w:rFonts w:ascii="Segoe UI" w:hAnsi="Segoe UI" w:cs="Segoe UI"/>
+          <w:color w:val="24292F"/>
+          <w:sz w:val="21"/>
+          <w:szCs w:val="21"/>
+          <w:lang w:val="en-US"/>
+        </w:rPr>
+        <w:t xml:space="preserve">See KQL sample code here: </w:t>
+      </w:r>
+      <w:hyperlink r:id="rId12" w:history="1">
+        <w:r>
+          <w:rPr>
+            <w:rStyle w:val="Hyperlink"/>
+            <w:rFonts w:ascii="Segoe UI" w:hAnsi="Segoe UI" w:cs="Segoe UI"/>
+            <w:sz w:val="21"/>
+            <w:szCs w:val="21"/>
+            <w:lang w:val="en-US"/>
+          </w:rPr>
+          <w:t>https://github.com/microsoft/BCTech/blob/master/samples/AppInsights/KQL/Queries/ExampleQueriesForEachArea/JobQueue.kql</w:t>
+        </w:r>
+      </w:hyperlink>
+      <w:r>
+        <w:rPr>
+          <w:rFonts w:ascii="Segoe UI" w:hAnsi="Segoe UI" w:cs="Segoe UI"/>
+          <w:color w:val="24292F"/>
+          <w:sz w:val="21"/>
+          <w:szCs w:val="21"/>
+          <w:lang w:val="en-US"/>
+        </w:rPr>
+        <w:t xml:space="preserve"> </w:t>
+      </w:r>
+    </w:p>
+    <w:p>
+      <w:pPr>
+        <w:rPr>
+          <w:lang w:val="en-GB" w:eastAsia="en-DK"/>
+        </w:rPr>
+      </w:pPr>
+    </w:p>
+    <w:p>
+      <w:pPr>
         <w:rPr>
           <w:lang w:val="en-GB" w:eastAsia="en-DK"/>
         </w:rPr>
@@ -2670,8 +2922,26 @@
           <w:szCs w:val="21"/>
           <w:lang w:val="en-US"/>
         </w:rPr>
-        <w:t>Information on files blocked from upload due to malware scanning (only in the online version).</w:t>
-      </w:r>
+        <w:t>Information on files blocked from upload due to malware scanning (only in the online version</w:t>
+      </w:r>
+      <w:proofErr w:type="gramStart"/>
+      <w:r>
+        <w:rPr>
+          <w:rFonts w:ascii="Segoe UI" w:hAnsi="Segoe UI" w:cs="Segoe UI"/>
+          <w:color w:val="24292F"/>
+          <w:sz w:val="21"/>
+          <w:szCs w:val="21"/>
+          <w:lang w:val="en-US"/>
+        </w:rPr>
+        <w:t>).</w:t>
+      </w:r>
+      <w:r>
+        <w:rPr>
+          <w:lang w:val="en-GB" w:eastAsia="en-DK"/>
+        </w:rPr>
+        <w:t>.</w:t>
+      </w:r>
+      <w:proofErr w:type="gramEnd"/>
     </w:p>
     <w:p>
       <w:pPr>
@@ -2688,19 +2958,7 @@
         <w:rPr>
           <w:lang w:val="en-GB" w:eastAsia="en-DK"/>
         </w:rPr>
-        <w:t>AL stack trace will be added to job queue error signal</w:t>
-      </w:r>
-      <w:r>
-        <w:rPr>
-          <w:lang w:val="en-GB" w:eastAsia="en-DK"/>
-        </w:rPr>
-        <w:t xml:space="preserve"> (21.3?)</w:t>
-      </w:r>
-      <w:r>
-        <w:rPr>
-          <w:lang w:val="en-GB" w:eastAsia="en-DK"/>
-        </w:rPr>
-        <w:t>.</w:t>
+        <w:t>Ability for on-premises environments to set Environment Name as part of mounting.</w:t>
       </w:r>
     </w:p>
     <w:p>
@@ -2718,7 +2976,21 @@
         <w:rPr>
           <w:lang w:val="en-GB" w:eastAsia="en-DK"/>
         </w:rPr>
-        <w:t>Ability for on-premises environments to set Environment Name as part of mounting.</w:t>
+        <w:t xml:space="preserve">Error codes in failed OData calls to help troubleshoot 400 return code </w:t>
+      </w:r>
+      <w:proofErr w:type="gramStart"/>
+      <w:r>
+        <w:rPr>
+          <w:lang w:val="en-GB" w:eastAsia="en-DK"/>
+        </w:rPr>
+        <w:t>signal</w:t>
+      </w:r>
+      <w:proofErr w:type="gramEnd"/>
+      <w:r>
+        <w:rPr>
+          <w:lang w:val="en-GB" w:eastAsia="en-DK"/>
+        </w:rPr>
+        <w:t>.</w:t>
       </w:r>
     </w:p>
     <w:p>
@@ -2736,47 +3008,8 @@
         <w:rPr>
           <w:lang w:val="en-GB" w:eastAsia="en-DK"/>
         </w:rPr>
-        <w:t xml:space="preserve">Error codes in failed OData calls to help troubleshoot 400 return code </w:t>
-      </w:r>
-      <w:proofErr w:type="gramStart"/>
-      <w:r>
-        <w:rPr>
-          <w:lang w:val="en-GB" w:eastAsia="en-DK"/>
-        </w:rPr>
-        <w:t>signal</w:t>
-      </w:r>
-      <w:proofErr w:type="gramEnd"/>
-      <w:r>
-        <w:rPr>
-          <w:lang w:val="en-GB" w:eastAsia="en-DK"/>
-        </w:rPr>
-        <w:t>.</w:t>
-      </w:r>
-    </w:p>
-    <w:p>
-      <w:pPr>
-        <w:pStyle w:val="ListParagraph"/>
-        <w:numPr>
-          <w:ilvl w:val="0"/>
-          <w:numId w:val="10"/>
-        </w:numPr>
-        <w:rPr>
-          <w:lang w:val="en-GB" w:eastAsia="en-DK"/>
-        </w:rPr>
-      </w:pPr>
-      <w:r>
-        <w:rPr>
-          <w:lang w:val="en-GB" w:eastAsia="en-DK"/>
-        </w:rPr>
         <w:t>PTE validation signal (PTEs that block updates to next major)</w:t>
       </w:r>
-    </w:p>
-    <w:p>
-      <w:pPr>
-        <w:rPr>
-          <w:lang w:val="en-GB" w:eastAsia="en-DK"/>
-        </w:rPr>
-      </w:pPr>
     </w:p>
     <w:p>
       <w:pPr>
@@ -2856,33 +3089,28 @@
         <w:rPr>
           <w:lang w:val="en-GB"/>
         </w:rPr>
-        <w:t>for telemetry on e</w:t>
-      </w:r>
+        <w:t xml:space="preserve">for telemetry on error message </w:t>
+      </w:r>
+      <w:proofErr w:type="gramStart"/>
       <w:r>
         <w:rPr>
           <w:lang w:val="en-GB"/>
         </w:rPr>
-        <w:t xml:space="preserve">rror message </w:t>
-      </w:r>
-      <w:proofErr w:type="gramStart"/>
-      <w:r>
+        <w:t>votes</w:t>
+      </w:r>
+      <w:proofErr w:type="gramEnd"/>
+    </w:p>
+    <w:p>
+      <w:pPr>
         <w:rPr>
           <w:lang w:val="en-GB"/>
         </w:rPr>
-        <w:t>votes</w:t>
-      </w:r>
-      <w:proofErr w:type="gramEnd"/>
-    </w:p>
-    <w:p>
-      <w:pPr>
+      </w:pPr>
+      <w:r>
         <w:rPr>
           <w:lang w:val="en-GB"/>
         </w:rPr>
-      </w:pPr>
-      <w:r>
-        <w:rPr>
-          <w:lang w:val="en-GB"/>
-        </w:rPr>
+        <w:lastRenderedPageBreak/>
         <w:t>https://github.com/microsoft/BCTech/blob/master/samples/AppInsights/KQL/Queries/ExampleQueriesForEachArea/Errors.kql</w:t>
       </w:r>
     </w:p>
@@ -3042,7 +3270,7 @@
           <w:lang w:val="en-GB" w:eastAsia="en-DK"/>
         </w:rPr>
       </w:pPr>
-      <w:hyperlink r:id="rId11" w:history="1">
+      <w:hyperlink r:id="rId13" w:history="1">
         <w:r>
           <w:rPr>
             <w:rStyle w:val="Hyperlink"/>
@@ -3084,7 +3312,7 @@
           <w:lang w:val="en-GB" w:eastAsia="en-DK"/>
         </w:rPr>
       </w:pPr>
-      <w:hyperlink r:id="rId12" w:history="1">
+      <w:hyperlink r:id="rId14" w:history="1">
         <w:r>
           <w:rPr>
             <w:rStyle w:val="Hyperlink"/>
@@ -3113,6 +3341,54 @@
           <w:lang w:val="en-GB" w:eastAsia="en-DK"/>
         </w:rPr>
       </w:pPr>
+      <w:r>
+        <w:rPr>
+          <w:lang w:val="en-GB" w:eastAsia="en-DK"/>
+        </w:rPr>
+        <w:t>In the Power Platform Zaragoza community, Roberto-Carlos Corella recorded a 1 hour-video (in Spanish) about how to start with the Business Central telemetry from zero</w:t>
+      </w:r>
+      <w:r>
+        <w:rPr>
+          <w:lang w:val="en-GB" w:eastAsia="en-DK"/>
+        </w:rPr>
+        <w:t>:</w:t>
+      </w:r>
+    </w:p>
+    <w:p>
+      <w:pPr>
+        <w:rPr>
+          <w:lang w:val="en-GB" w:eastAsia="en-DK"/>
+        </w:rPr>
+      </w:pPr>
+      <w:hyperlink r:id="rId15" w:history="1">
+        <w:r>
+          <w:rPr>
+            <w:rStyle w:val="Hyperlink"/>
+            <w:lang w:val="en-GB" w:eastAsia="en-DK"/>
+          </w:rPr>
+          <w:t>https://youtu.be/c4QctY7SFwE</w:t>
+        </w:r>
+      </w:hyperlink>
+      <w:r>
+        <w:rPr>
+          <w:lang w:val="en-GB" w:eastAsia="en-DK"/>
+        </w:rPr>
+        <w:t xml:space="preserve"> </w:t>
+      </w:r>
+    </w:p>
+    <w:p>
+      <w:pPr>
+        <w:rPr>
+          <w:lang w:val="en-GB" w:eastAsia="en-DK"/>
+        </w:rPr>
+      </w:pPr>
+    </w:p>
+    <w:p>
+      <w:pPr>
+        <w:rPr>
+          <w:lang w:val="en-GB" w:eastAsia="en-DK"/>
+        </w:rPr>
+      </w:pPr>
     </w:p>
     <w:p>
       <w:pPr>
@@ -3209,6 +3485,7 @@
           <w:bCs/>
           <w:lang w:val="en-GB"/>
         </w:rPr>
+        <w:lastRenderedPageBreak/>
         <w:t>That’s all folks!</w:t>
       </w:r>
     </w:p>
@@ -5363,6 +5640,7 @@
   <w:style w:type="character" w:default="1" w:styleId="DefaultParagraphFont">
     <w:name w:val="Default Paragraph Font"/>
     <w:uiPriority w:val="1"/>
+    <w:semiHidden/>
     <w:unhideWhenUsed/>
   </w:style>
   <w:style w:type="table" w:default="1" w:styleId="TableNormal">

</xml_diff>